<commit_message>
:memo: finished with instructore.pdf
</commit_message>
<xml_diff>
--- a/docs/diagrams/instructions.docx
+++ b/docs/diagrams/instructions.docx
@@ -32,21 +32,27 @@
           <w:rStyle w:val="SubtleEmphasis"/>
         </w:rPr>
         <w:br/>
-        <w:t xml:space="preserve">Yuval </w:t>
-      </w:r>
-      <w:proofErr w:type="spellStart"/>
+        <w:t>Yuval Dolev -</w:t>
+      </w:r>
       <w:r>
         <w:rPr>
           <w:rStyle w:val="SubtleEmphasis"/>
         </w:rPr>
-        <w:t>Dolev</w:t>
-      </w:r>
-      <w:proofErr w:type="spellEnd"/>
+        <w:t xml:space="preserve"> </w:t>
+      </w:r>
+      <w:hyperlink r:id="rId7" w:history="1">
+        <w:r>
+          <w:rPr>
+            <w:rStyle w:val="SubtleEmphasis"/>
+          </w:rPr>
+          <w:t>208631051</w:t>
+        </w:r>
+      </w:hyperlink>
       <w:r>
         <w:rPr>
           <w:rStyle w:val="SubtleEmphasis"/>
         </w:rPr>
-        <w:t xml:space="preserve"> - </w:t>
+        <w:t xml:space="preserve"> </w:t>
       </w:r>
     </w:p>
     <w:p>
@@ -73,13 +79,12 @@
         <w:tblLook w:val="04A0" w:firstRow="1" w:lastRow="0" w:firstColumn="1" w:lastColumn="0" w:noHBand="0" w:noVBand="1"/>
       </w:tblPr>
       <w:tblGrid>
-        <w:gridCol w:w="904"/>
+        <w:gridCol w:w="819"/>
         <w:gridCol w:w="1038"/>
         <w:gridCol w:w="1679"/>
-        <w:gridCol w:w="1973"/>
-        <w:gridCol w:w="1203"/>
+        <w:gridCol w:w="2997"/>
+        <w:gridCol w:w="1146"/>
         <w:gridCol w:w="1337"/>
-        <w:gridCol w:w="882"/>
       </w:tblGrid>
       <w:tr>
         <w:trPr>
@@ -87,7 +92,7 @@
         </w:trPr>
         <w:tc>
           <w:tcPr>
-            <w:tcW w:w="988" w:type="dxa"/>
+            <w:tcW w:w="904" w:type="dxa"/>
             <w:hideMark/>
           </w:tcPr>
           <w:p>
@@ -98,7 +103,7 @@
         </w:tc>
         <w:tc>
           <w:tcPr>
-            <w:tcW w:w="721" w:type="dxa"/>
+            <w:tcW w:w="1038" w:type="dxa"/>
             <w:hideMark/>
           </w:tcPr>
           <w:p>
@@ -120,7 +125,7 @@
         </w:tc>
         <w:tc>
           <w:tcPr>
-            <w:tcW w:w="2152" w:type="dxa"/>
+            <w:tcW w:w="3745" w:type="dxa"/>
             <w:hideMark/>
           </w:tcPr>
           <w:p>
@@ -131,7 +136,7 @@
         </w:tc>
         <w:tc>
           <w:tcPr>
-            <w:tcW w:w="1221" w:type="dxa"/>
+            <w:tcW w:w="296" w:type="dxa"/>
             <w:hideMark/>
           </w:tcPr>
           <w:p>
@@ -148,17 +153,6 @@
           <w:p>
             <w:r>
               <w:t>Risk (HIGH/LOW)</w:t>
-            </w:r>
-          </w:p>
-        </w:tc>
-        <w:tc>
-          <w:tcPr>
-            <w:tcW w:w="918" w:type="dxa"/>
-            <w:hideMark/>
-          </w:tcPr>
-          <w:p>
-            <w:r>
-              <w:t>Status</w:t>
             </w:r>
           </w:p>
         </w:tc>
@@ -169,7 +163,7 @@
         </w:trPr>
         <w:tc>
           <w:tcPr>
-            <w:tcW w:w="988" w:type="dxa"/>
+            <w:tcW w:w="904" w:type="dxa"/>
             <w:hideMark/>
           </w:tcPr>
           <w:p>
@@ -180,7 +174,7 @@
         </w:tc>
         <w:tc>
           <w:tcPr>
-            <w:tcW w:w="721" w:type="dxa"/>
+            <w:tcW w:w="1038" w:type="dxa"/>
             <w:hideMark/>
           </w:tcPr>
           <w:p>
@@ -202,7 +196,7 @@
         </w:tc>
         <w:tc>
           <w:tcPr>
-            <w:tcW w:w="2152" w:type="dxa"/>
+            <w:tcW w:w="3745" w:type="dxa"/>
             <w:hideMark/>
           </w:tcPr>
           <w:p>
@@ -233,7 +227,7 @@
         </w:tc>
         <w:tc>
           <w:tcPr>
-            <w:tcW w:w="1221" w:type="dxa"/>
+            <w:tcW w:w="296" w:type="dxa"/>
             <w:hideMark/>
           </w:tcPr>
           <w:p>
@@ -250,17 +244,6 @@
           <w:p>
             <w:r>
               <w:t>HIGH</w:t>
-            </w:r>
-          </w:p>
-        </w:tc>
-        <w:tc>
-          <w:tcPr>
-            <w:tcW w:w="918" w:type="dxa"/>
-            <w:hideMark/>
-          </w:tcPr>
-          <w:p>
-            <w:r>
-              <w:t>TO DO</w:t>
             </w:r>
           </w:p>
         </w:tc>
@@ -271,7 +254,7 @@
         </w:trPr>
         <w:tc>
           <w:tcPr>
-            <w:tcW w:w="988" w:type="dxa"/>
+            <w:tcW w:w="904" w:type="dxa"/>
             <w:hideMark/>
           </w:tcPr>
           <w:p>
@@ -282,7 +265,7 @@
         </w:tc>
         <w:tc>
           <w:tcPr>
-            <w:tcW w:w="721" w:type="dxa"/>
+            <w:tcW w:w="1038" w:type="dxa"/>
             <w:hideMark/>
           </w:tcPr>
           <w:p>
@@ -304,7 +287,7 @@
         </w:tc>
         <w:tc>
           <w:tcPr>
-            <w:tcW w:w="2152" w:type="dxa"/>
+            <w:tcW w:w="3745" w:type="dxa"/>
             <w:hideMark/>
           </w:tcPr>
           <w:p>
@@ -348,7 +331,7 @@
         </w:tc>
         <w:tc>
           <w:tcPr>
-            <w:tcW w:w="1221" w:type="dxa"/>
+            <w:tcW w:w="296" w:type="dxa"/>
             <w:hideMark/>
           </w:tcPr>
           <w:p>
@@ -365,17 +348,6 @@
           <w:p>
             <w:r>
               <w:t>HIGH</w:t>
-            </w:r>
-          </w:p>
-        </w:tc>
-        <w:tc>
-          <w:tcPr>
-            <w:tcW w:w="918" w:type="dxa"/>
-            <w:hideMark/>
-          </w:tcPr>
-          <w:p>
-            <w:r>
-              <w:t>TO DO</w:t>
             </w:r>
           </w:p>
         </w:tc>
@@ -386,7 +358,7 @@
         </w:trPr>
         <w:tc>
           <w:tcPr>
-            <w:tcW w:w="988" w:type="dxa"/>
+            <w:tcW w:w="904" w:type="dxa"/>
             <w:hideMark/>
           </w:tcPr>
           <w:p>
@@ -397,7 +369,7 @@
         </w:tc>
         <w:tc>
           <w:tcPr>
-            <w:tcW w:w="721" w:type="dxa"/>
+            <w:tcW w:w="1038" w:type="dxa"/>
             <w:hideMark/>
           </w:tcPr>
           <w:p>
@@ -419,7 +391,7 @@
         </w:tc>
         <w:tc>
           <w:tcPr>
-            <w:tcW w:w="2152" w:type="dxa"/>
+            <w:tcW w:w="3745" w:type="dxa"/>
             <w:hideMark/>
           </w:tcPr>
           <w:p>
@@ -460,7 +432,7 @@
         </w:tc>
         <w:tc>
           <w:tcPr>
-            <w:tcW w:w="1221" w:type="dxa"/>
+            <w:tcW w:w="296" w:type="dxa"/>
             <w:hideMark/>
           </w:tcPr>
           <w:p>
@@ -477,17 +449,6 @@
           <w:p>
             <w:r>
               <w:t>LOW</w:t>
-            </w:r>
-          </w:p>
-        </w:tc>
-        <w:tc>
-          <w:tcPr>
-            <w:tcW w:w="918" w:type="dxa"/>
-            <w:hideMark/>
-          </w:tcPr>
-          <w:p>
-            <w:r>
-              <w:t>TO DO</w:t>
             </w:r>
           </w:p>
         </w:tc>
@@ -498,7 +459,7 @@
         </w:trPr>
         <w:tc>
           <w:tcPr>
-            <w:tcW w:w="988" w:type="dxa"/>
+            <w:tcW w:w="904" w:type="dxa"/>
             <w:hideMark/>
           </w:tcPr>
           <w:p>
@@ -509,7 +470,7 @@
         </w:tc>
         <w:tc>
           <w:tcPr>
-            <w:tcW w:w="721" w:type="dxa"/>
+            <w:tcW w:w="1038" w:type="dxa"/>
             <w:hideMark/>
           </w:tcPr>
           <w:p>
@@ -531,7 +492,7 @@
         </w:tc>
         <w:tc>
           <w:tcPr>
-            <w:tcW w:w="2152" w:type="dxa"/>
+            <w:tcW w:w="3745" w:type="dxa"/>
             <w:hideMark/>
           </w:tcPr>
           <w:p>
@@ -562,7 +523,7 @@
         </w:tc>
         <w:tc>
           <w:tcPr>
-            <w:tcW w:w="1221" w:type="dxa"/>
+            <w:tcW w:w="296" w:type="dxa"/>
             <w:hideMark/>
           </w:tcPr>
           <w:p>
@@ -579,17 +540,6 @@
           <w:p>
             <w:r>
               <w:t>LOW</w:t>
-            </w:r>
-          </w:p>
-        </w:tc>
-        <w:tc>
-          <w:tcPr>
-            <w:tcW w:w="918" w:type="dxa"/>
-            <w:hideMark/>
-          </w:tcPr>
-          <w:p>
-            <w:r>
-              <w:t>TO DO</w:t>
             </w:r>
           </w:p>
         </w:tc>
@@ -600,7 +550,7 @@
         </w:trPr>
         <w:tc>
           <w:tcPr>
-            <w:tcW w:w="988" w:type="dxa"/>
+            <w:tcW w:w="904" w:type="dxa"/>
             <w:hideMark/>
           </w:tcPr>
           <w:p>
@@ -611,7 +561,7 @@
         </w:tc>
         <w:tc>
           <w:tcPr>
-            <w:tcW w:w="721" w:type="dxa"/>
+            <w:tcW w:w="1038" w:type="dxa"/>
             <w:hideMark/>
           </w:tcPr>
           <w:p>
@@ -633,7 +583,7 @@
         </w:tc>
         <w:tc>
           <w:tcPr>
-            <w:tcW w:w="2152" w:type="dxa"/>
+            <w:tcW w:w="3745" w:type="dxa"/>
             <w:hideMark/>
           </w:tcPr>
           <w:p>
@@ -661,7 +611,7 @@
         </w:tc>
         <w:tc>
           <w:tcPr>
-            <w:tcW w:w="1221" w:type="dxa"/>
+            <w:tcW w:w="296" w:type="dxa"/>
             <w:hideMark/>
           </w:tcPr>
           <w:p>
@@ -678,17 +628,6 @@
           <w:p>
             <w:r>
               <w:t>LOW</w:t>
-            </w:r>
-          </w:p>
-        </w:tc>
-        <w:tc>
-          <w:tcPr>
-            <w:tcW w:w="918" w:type="dxa"/>
-            <w:hideMark/>
-          </w:tcPr>
-          <w:p>
-            <w:r>
-              <w:t>TO DO</w:t>
             </w:r>
           </w:p>
         </w:tc>
@@ -699,7 +638,7 @@
         </w:trPr>
         <w:tc>
           <w:tcPr>
-            <w:tcW w:w="988" w:type="dxa"/>
+            <w:tcW w:w="904" w:type="dxa"/>
             <w:hideMark/>
           </w:tcPr>
           <w:p>
@@ -710,7 +649,7 @@
         </w:tc>
         <w:tc>
           <w:tcPr>
-            <w:tcW w:w="721" w:type="dxa"/>
+            <w:tcW w:w="1038" w:type="dxa"/>
             <w:hideMark/>
           </w:tcPr>
           <w:p>
@@ -732,7 +671,7 @@
         </w:tc>
         <w:tc>
           <w:tcPr>
-            <w:tcW w:w="2152" w:type="dxa"/>
+            <w:tcW w:w="3745" w:type="dxa"/>
             <w:hideMark/>
           </w:tcPr>
           <w:p>
@@ -760,7 +699,7 @@
         </w:tc>
         <w:tc>
           <w:tcPr>
-            <w:tcW w:w="1221" w:type="dxa"/>
+            <w:tcW w:w="296" w:type="dxa"/>
             <w:hideMark/>
           </w:tcPr>
           <w:p>
@@ -777,17 +716,6 @@
           <w:p>
             <w:r>
               <w:t>LOW</w:t>
-            </w:r>
-          </w:p>
-        </w:tc>
-        <w:tc>
-          <w:tcPr>
-            <w:tcW w:w="918" w:type="dxa"/>
-            <w:hideMark/>
-          </w:tcPr>
-          <w:p>
-            <w:r>
-              <w:t>TO DO</w:t>
             </w:r>
           </w:p>
         </w:tc>
@@ -798,7 +726,7 @@
         </w:trPr>
         <w:tc>
           <w:tcPr>
-            <w:tcW w:w="988" w:type="dxa"/>
+            <w:tcW w:w="904" w:type="dxa"/>
             <w:hideMark/>
           </w:tcPr>
           <w:p>
@@ -809,7 +737,7 @@
         </w:tc>
         <w:tc>
           <w:tcPr>
-            <w:tcW w:w="721" w:type="dxa"/>
+            <w:tcW w:w="1038" w:type="dxa"/>
             <w:hideMark/>
           </w:tcPr>
           <w:p>
@@ -831,7 +759,7 @@
         </w:tc>
         <w:tc>
           <w:tcPr>
-            <w:tcW w:w="2152" w:type="dxa"/>
+            <w:tcW w:w="3745" w:type="dxa"/>
             <w:hideMark/>
           </w:tcPr>
           <w:p>
@@ -859,7 +787,7 @@
         </w:tc>
         <w:tc>
           <w:tcPr>
-            <w:tcW w:w="1221" w:type="dxa"/>
+            <w:tcW w:w="296" w:type="dxa"/>
             <w:hideMark/>
           </w:tcPr>
           <w:p>
@@ -876,17 +804,6 @@
           <w:p>
             <w:r>
               <w:t>LOW</w:t>
-            </w:r>
-          </w:p>
-        </w:tc>
-        <w:tc>
-          <w:tcPr>
-            <w:tcW w:w="918" w:type="dxa"/>
-            <w:hideMark/>
-          </w:tcPr>
-          <w:p>
-            <w:r>
-              <w:t>TO DO</w:t>
             </w:r>
           </w:p>
         </w:tc>
@@ -897,7 +814,7 @@
         </w:trPr>
         <w:tc>
           <w:tcPr>
-            <w:tcW w:w="988" w:type="dxa"/>
+            <w:tcW w:w="904" w:type="dxa"/>
             <w:hideMark/>
           </w:tcPr>
           <w:p>
@@ -908,7 +825,7 @@
         </w:tc>
         <w:tc>
           <w:tcPr>
-            <w:tcW w:w="721" w:type="dxa"/>
+            <w:tcW w:w="1038" w:type="dxa"/>
             <w:hideMark/>
           </w:tcPr>
           <w:p>
@@ -930,7 +847,7 @@
         </w:tc>
         <w:tc>
           <w:tcPr>
-            <w:tcW w:w="2152" w:type="dxa"/>
+            <w:tcW w:w="3745" w:type="dxa"/>
             <w:hideMark/>
           </w:tcPr>
           <w:p>
@@ -951,7 +868,7 @@
         </w:tc>
         <w:tc>
           <w:tcPr>
-            <w:tcW w:w="1221" w:type="dxa"/>
+            <w:tcW w:w="296" w:type="dxa"/>
             <w:hideMark/>
           </w:tcPr>
           <w:p>
@@ -968,17 +885,6 @@
           <w:p>
             <w:r>
               <w:t>LOW</w:t>
-            </w:r>
-          </w:p>
-        </w:tc>
-        <w:tc>
-          <w:tcPr>
-            <w:tcW w:w="918" w:type="dxa"/>
-            <w:hideMark/>
-          </w:tcPr>
-          <w:p>
-            <w:r>
-              <w:t>TO DO</w:t>
             </w:r>
           </w:p>
         </w:tc>
@@ -989,7 +895,7 @@
         </w:trPr>
         <w:tc>
           <w:tcPr>
-            <w:tcW w:w="988" w:type="dxa"/>
+            <w:tcW w:w="904" w:type="dxa"/>
             <w:hideMark/>
           </w:tcPr>
           <w:p>
@@ -1000,7 +906,7 @@
         </w:tc>
         <w:tc>
           <w:tcPr>
-            <w:tcW w:w="721" w:type="dxa"/>
+            <w:tcW w:w="1038" w:type="dxa"/>
             <w:hideMark/>
           </w:tcPr>
           <w:p>
@@ -1022,7 +928,7 @@
         </w:tc>
         <w:tc>
           <w:tcPr>
-            <w:tcW w:w="2152" w:type="dxa"/>
+            <w:tcW w:w="3745" w:type="dxa"/>
             <w:hideMark/>
           </w:tcPr>
           <w:p>
@@ -1037,17 +943,7 @@
               <w:t>contracts</w:t>
             </w:r>
             <w:r>
-              <w:t xml:space="preserve"> that detail </w:t>
-            </w:r>
-            <w:r>
-              <w:lastRenderedPageBreak/>
-              <w:t xml:space="preserve">different </w:t>
-            </w:r>
-            <w:r>
-              <w:t>business</w:t>
-            </w:r>
-            <w:r>
-              <w:t xml:space="preserve"> </w:t>
+              <w:t xml:space="preserve"> that detail different business </w:t>
             </w:r>
             <w:r>
               <w:rPr>
@@ -1083,12 +979,11 @@
         </w:tc>
         <w:tc>
           <w:tcPr>
-            <w:tcW w:w="1221" w:type="dxa"/>
-            <w:hideMark/>
-          </w:tcPr>
-          <w:p>
-            <w:r>
-              <w:lastRenderedPageBreak/>
+            <w:tcW w:w="296" w:type="dxa"/>
+            <w:hideMark/>
+          </w:tcPr>
+          <w:p>
+            <w:r>
               <w:t>MH</w:t>
             </w:r>
           </w:p>
@@ -1101,17 +996,6 @@
           <w:p>
             <w:r>
               <w:t>LOW</w:t>
-            </w:r>
-          </w:p>
-        </w:tc>
-        <w:tc>
-          <w:tcPr>
-            <w:tcW w:w="918" w:type="dxa"/>
-            <w:hideMark/>
-          </w:tcPr>
-          <w:p>
-            <w:r>
-              <w:t>TO DO</w:t>
             </w:r>
           </w:p>
         </w:tc>
@@ -1122,7 +1006,7 @@
         </w:trPr>
         <w:tc>
           <w:tcPr>
-            <w:tcW w:w="988" w:type="dxa"/>
+            <w:tcW w:w="904" w:type="dxa"/>
             <w:hideMark/>
           </w:tcPr>
           <w:p>
@@ -1133,7 +1017,7 @@
         </w:tc>
         <w:tc>
           <w:tcPr>
-            <w:tcW w:w="721" w:type="dxa"/>
+            <w:tcW w:w="1038" w:type="dxa"/>
             <w:hideMark/>
           </w:tcPr>
           <w:p>
@@ -1155,7 +1039,7 @@
         </w:tc>
         <w:tc>
           <w:tcPr>
-            <w:tcW w:w="2152" w:type="dxa"/>
+            <w:tcW w:w="3745" w:type="dxa"/>
             <w:hideMark/>
           </w:tcPr>
           <w:p>
@@ -1166,7 +1050,7 @@
         </w:tc>
         <w:tc>
           <w:tcPr>
-            <w:tcW w:w="1221" w:type="dxa"/>
+            <w:tcW w:w="296" w:type="dxa"/>
             <w:hideMark/>
           </w:tcPr>
           <w:p>
@@ -1183,17 +1067,6 @@
           <w:p>
             <w:r>
               <w:t>LOW</w:t>
-            </w:r>
-          </w:p>
-        </w:tc>
-        <w:tc>
-          <w:tcPr>
-            <w:tcW w:w="918" w:type="dxa"/>
-            <w:hideMark/>
-          </w:tcPr>
-          <w:p>
-            <w:r>
-              <w:t>TO DO</w:t>
             </w:r>
           </w:p>
         </w:tc>
@@ -1204,7 +1077,7 @@
         </w:trPr>
         <w:tc>
           <w:tcPr>
-            <w:tcW w:w="988" w:type="dxa"/>
+            <w:tcW w:w="904" w:type="dxa"/>
             <w:hideMark/>
           </w:tcPr>
           <w:p>
@@ -1215,7 +1088,7 @@
         </w:tc>
         <w:tc>
           <w:tcPr>
-            <w:tcW w:w="721" w:type="dxa"/>
+            <w:tcW w:w="1038" w:type="dxa"/>
             <w:hideMark/>
           </w:tcPr>
           <w:p>
@@ -1237,7 +1110,7 @@
         </w:tc>
         <w:tc>
           <w:tcPr>
-            <w:tcW w:w="2152" w:type="dxa"/>
+            <w:tcW w:w="3745" w:type="dxa"/>
             <w:hideMark/>
           </w:tcPr>
           <w:p>
@@ -1258,7 +1131,7 @@
         </w:tc>
         <w:tc>
           <w:tcPr>
-            <w:tcW w:w="1221" w:type="dxa"/>
+            <w:tcW w:w="296" w:type="dxa"/>
             <w:hideMark/>
           </w:tcPr>
           <w:p>
@@ -1275,17 +1148,6 @@
           <w:p>
             <w:r>
               <w:t>LOW</w:t>
-            </w:r>
-          </w:p>
-        </w:tc>
-        <w:tc>
-          <w:tcPr>
-            <w:tcW w:w="918" w:type="dxa"/>
-            <w:hideMark/>
-          </w:tcPr>
-          <w:p>
-            <w:r>
-              <w:t>TO DO</w:t>
             </w:r>
           </w:p>
         </w:tc>
@@ -1296,18 +1158,19 @@
         </w:trPr>
         <w:tc>
           <w:tcPr>
-            <w:tcW w:w="988" w:type="dxa"/>
-            <w:hideMark/>
-          </w:tcPr>
-          <w:p>
-            <w:r>
+            <w:tcW w:w="904" w:type="dxa"/>
+            <w:hideMark/>
+          </w:tcPr>
+          <w:p>
+            <w:r>
+              <w:lastRenderedPageBreak/>
               <w:t>SUP-12</w:t>
             </w:r>
           </w:p>
         </w:tc>
         <w:tc>
           <w:tcPr>
-            <w:tcW w:w="721" w:type="dxa"/>
+            <w:tcW w:w="1038" w:type="dxa"/>
             <w:hideMark/>
           </w:tcPr>
           <w:p>
@@ -1329,7 +1192,7 @@
         </w:tc>
         <w:tc>
           <w:tcPr>
-            <w:tcW w:w="2152" w:type="dxa"/>
+            <w:tcW w:w="3745" w:type="dxa"/>
             <w:hideMark/>
           </w:tcPr>
           <w:p>
@@ -1360,7 +1223,7 @@
         </w:tc>
         <w:tc>
           <w:tcPr>
-            <w:tcW w:w="1221" w:type="dxa"/>
+            <w:tcW w:w="296" w:type="dxa"/>
             <w:hideMark/>
           </w:tcPr>
           <w:p>
@@ -1377,17 +1240,6 @@
           <w:p>
             <w:r>
               <w:t>HIGH</w:t>
-            </w:r>
-          </w:p>
-        </w:tc>
-        <w:tc>
-          <w:tcPr>
-            <w:tcW w:w="918" w:type="dxa"/>
-            <w:hideMark/>
-          </w:tcPr>
-          <w:p>
-            <w:r>
-              <w:t>TO DO</w:t>
             </w:r>
           </w:p>
         </w:tc>
@@ -1398,7 +1250,7 @@
         </w:trPr>
         <w:tc>
           <w:tcPr>
-            <w:tcW w:w="988" w:type="dxa"/>
+            <w:tcW w:w="904" w:type="dxa"/>
             <w:hideMark/>
           </w:tcPr>
           <w:p>
@@ -1409,7 +1261,7 @@
         </w:tc>
         <w:tc>
           <w:tcPr>
-            <w:tcW w:w="721" w:type="dxa"/>
+            <w:tcW w:w="1038" w:type="dxa"/>
             <w:hideMark/>
           </w:tcPr>
           <w:p>
@@ -1431,7 +1283,7 @@
         </w:tc>
         <w:tc>
           <w:tcPr>
-            <w:tcW w:w="2152" w:type="dxa"/>
+            <w:tcW w:w="3745" w:type="dxa"/>
             <w:hideMark/>
           </w:tcPr>
           <w:p>
@@ -1442,7 +1294,7 @@
         </w:tc>
         <w:tc>
           <w:tcPr>
-            <w:tcW w:w="1221" w:type="dxa"/>
+            <w:tcW w:w="296" w:type="dxa"/>
             <w:hideMark/>
           </w:tcPr>
           <w:p>
@@ -1459,17 +1311,6 @@
           <w:p>
             <w:r>
               <w:t>HIGH</w:t>
-            </w:r>
-          </w:p>
-        </w:tc>
-        <w:tc>
-          <w:tcPr>
-            <w:tcW w:w="918" w:type="dxa"/>
-            <w:hideMark/>
-          </w:tcPr>
-          <w:p>
-            <w:r>
-              <w:t>TO DO</w:t>
             </w:r>
           </w:p>
         </w:tc>
@@ -1480,7 +1321,7 @@
         </w:trPr>
         <w:tc>
           <w:tcPr>
-            <w:tcW w:w="988" w:type="dxa"/>
+            <w:tcW w:w="904" w:type="dxa"/>
             <w:hideMark/>
           </w:tcPr>
           <w:p>
@@ -1491,7 +1332,7 @@
         </w:tc>
         <w:tc>
           <w:tcPr>
-            <w:tcW w:w="721" w:type="dxa"/>
+            <w:tcW w:w="1038" w:type="dxa"/>
             <w:hideMark/>
           </w:tcPr>
           <w:p>
@@ -1513,7 +1354,7 @@
         </w:tc>
         <w:tc>
           <w:tcPr>
-            <w:tcW w:w="2152" w:type="dxa"/>
+            <w:tcW w:w="3745" w:type="dxa"/>
             <w:hideMark/>
           </w:tcPr>
           <w:p>
@@ -1524,7 +1365,7 @@
         </w:tc>
         <w:tc>
           <w:tcPr>
-            <w:tcW w:w="1221" w:type="dxa"/>
+            <w:tcW w:w="296" w:type="dxa"/>
             <w:hideMark/>
           </w:tcPr>
           <w:p>
@@ -1541,17 +1382,6 @@
           <w:p>
             <w:r>
               <w:t>LOW</w:t>
-            </w:r>
-          </w:p>
-        </w:tc>
-        <w:tc>
-          <w:tcPr>
-            <w:tcW w:w="918" w:type="dxa"/>
-            <w:hideMark/>
-          </w:tcPr>
-          <w:p>
-            <w:r>
-              <w:t>TO DO</w:t>
             </w:r>
           </w:p>
         </w:tc>
@@ -1562,7 +1392,7 @@
         </w:trPr>
         <w:tc>
           <w:tcPr>
-            <w:tcW w:w="988" w:type="dxa"/>
+            <w:tcW w:w="904" w:type="dxa"/>
           </w:tcPr>
           <w:p>
             <w:r>
@@ -1572,7 +1402,7 @@
         </w:tc>
         <w:tc>
           <w:tcPr>
-            <w:tcW w:w="721" w:type="dxa"/>
+            <w:tcW w:w="1038" w:type="dxa"/>
           </w:tcPr>
           <w:p>
             <w:r>
@@ -1592,23 +1422,17 @@
         </w:tc>
         <w:tc>
           <w:tcPr>
-            <w:tcW w:w="2152" w:type="dxa"/>
-          </w:tcPr>
-          <w:p>
-            <w:r>
-              <w:t xml:space="preserve">The company needs to </w:t>
-            </w:r>
-            <w:r>
-              <w:t>manage the suppliers</w:t>
-            </w:r>
-            <w:r>
-              <w:t xml:space="preserve"> digitally.</w:t>
-            </w:r>
-          </w:p>
-        </w:tc>
-        <w:tc>
-          <w:tcPr>
-            <w:tcW w:w="1221" w:type="dxa"/>
+            <w:tcW w:w="3745" w:type="dxa"/>
+          </w:tcPr>
+          <w:p>
+            <w:r>
+              <w:t>The company needs to manage the suppliers digitally.</w:t>
+            </w:r>
+          </w:p>
+        </w:tc>
+        <w:tc>
+          <w:tcPr>
+            <w:tcW w:w="296" w:type="dxa"/>
           </w:tcPr>
           <w:p>
             <w:r>
@@ -1619,16 +1443,6 @@
         <w:tc>
           <w:tcPr>
             <w:tcW w:w="1337" w:type="dxa"/>
-          </w:tcPr>
-          <w:p>
-            <w:r>
-              <w:t>-</w:t>
-            </w:r>
-          </w:p>
-        </w:tc>
-        <w:tc>
-          <w:tcPr>
-            <w:tcW w:w="918" w:type="dxa"/>
           </w:tcPr>
           <w:p>
             <w:r>
@@ -1643,7 +1457,7 @@
         </w:trPr>
         <w:tc>
           <w:tcPr>
-            <w:tcW w:w="988" w:type="dxa"/>
+            <w:tcW w:w="904" w:type="dxa"/>
           </w:tcPr>
           <w:p>
             <w:r>
@@ -1653,7 +1467,7 @@
         </w:tc>
         <w:tc>
           <w:tcPr>
-            <w:tcW w:w="721" w:type="dxa"/>
+            <w:tcW w:w="1038" w:type="dxa"/>
           </w:tcPr>
           <w:p>
             <w:r>
@@ -1673,20 +1487,17 @@
         </w:tc>
         <w:tc>
           <w:tcPr>
-            <w:tcW w:w="2152" w:type="dxa"/>
-          </w:tcPr>
-          <w:p>
-            <w:r>
-              <w:t xml:space="preserve">The system </w:t>
-            </w:r>
-            <w:r>
-              <w:t>SHALL be implemented in Java.</w:t>
-            </w:r>
-          </w:p>
-        </w:tc>
-        <w:tc>
-          <w:tcPr>
-            <w:tcW w:w="1221" w:type="dxa"/>
+            <w:tcW w:w="3745" w:type="dxa"/>
+          </w:tcPr>
+          <w:p>
+            <w:r>
+              <w:t>The system SHALL be implemented in Java.</w:t>
+            </w:r>
+          </w:p>
+        </w:tc>
+        <w:tc>
+          <w:tcPr>
+            <w:tcW w:w="296" w:type="dxa"/>
           </w:tcPr>
           <w:p>
             <w:r>
@@ -1697,16 +1508,6 @@
         <w:tc>
           <w:tcPr>
             <w:tcW w:w="1337" w:type="dxa"/>
-          </w:tcPr>
-          <w:p>
-            <w:r>
-              <w:t>-</w:t>
-            </w:r>
-          </w:p>
-        </w:tc>
-        <w:tc>
-          <w:tcPr>
-            <w:tcW w:w="918" w:type="dxa"/>
           </w:tcPr>
           <w:p>
             <w:r>
@@ -2114,15 +1915,6 @@
     <w:p/>
     <w:p/>
     <w:p/>
-    <w:p/>
-    <w:p/>
-    <w:p>
-      <w:pPr>
-        <w:rPr>
-          <w:noProof/>
-        </w:rPr>
-      </w:pPr>
-    </w:p>
     <w:p>
       <w:r>
         <w:rPr>
@@ -2130,10 +1922,10 @@
         </w:rPr>
         <w:lastRenderedPageBreak/>
         <w:drawing>
-          <wp:inline distT="0" distB="0" distL="0" distR="0" wp14:anchorId="58C6E0D4" wp14:editId="658F43F5">
-            <wp:extent cx="5731510" cy="5179695"/>
-            <wp:effectExtent l="0" t="0" r="2540" b="1905"/>
-            <wp:docPr id="2" name="תמונה 2" descr="PlantUML Diagram"/>
+          <wp:inline distT="0" distB="0" distL="0" distR="0" wp14:anchorId="65735D58" wp14:editId="2FC079B8">
+            <wp:extent cx="5711190" cy="6202045"/>
+            <wp:effectExtent l="0" t="0" r="3810" b="8255"/>
+            <wp:docPr id="1" name="Picture 1"/>
             <wp:cNvGraphicFramePr>
               <a:graphicFrameLocks xmlns:a="http://schemas.openxmlformats.org/drawingml/2006/main" noChangeAspect="1"/>
             </wp:cNvGraphicFramePr>
@@ -2141,13 +1933,13 @@
               <a:graphicData uri="http://schemas.openxmlformats.org/drawingml/2006/picture">
                 <pic:pic xmlns:pic="http://schemas.openxmlformats.org/drawingml/2006/picture">
                   <pic:nvPicPr>
-                    <pic:cNvPr id="0" name="Picture 3" descr="PlantUML Diagram"/>
+                    <pic:cNvPr id="0" name="Picture 1"/>
                     <pic:cNvPicPr>
                       <a:picLocks noChangeAspect="1" noChangeArrowheads="1"/>
                     </pic:cNvPicPr>
                   </pic:nvPicPr>
                   <pic:blipFill>
-                    <a:blip r:embed="rId7">
+                    <a:blip r:embed="rId8">
                       <a:extLst>
                         <a:ext uri="{28A0092B-C50C-407E-A947-70E740481C1C}">
                           <a14:useLocalDpi xmlns:a14="http://schemas.microsoft.com/office/drawing/2010/main" val="0"/>
@@ -2162,7 +1954,7 @@
                   <pic:spPr bwMode="auto">
                     <a:xfrm>
                       <a:off x="0" y="0"/>
-                      <a:ext cx="5731510" cy="5179695"/>
+                      <a:ext cx="5711190" cy="6202045"/>
                     </a:xfrm>
                     <a:prstGeom prst="rect">
                       <a:avLst/>
@@ -2191,6 +1983,118 @@
         <w:br w:type="page"/>
       </w:r>
     </w:p>
+    <w:p>
+      <w:r>
+        <w:rPr>
+          <w:noProof/>
+        </w:rPr>
+        <w:lastRenderedPageBreak/>
+        <w:drawing>
+          <wp:inline distT="0" distB="0" distL="0" distR="0" wp14:anchorId="24D9D0CF" wp14:editId="3EA40203">
+            <wp:extent cx="5732145" cy="3296920"/>
+            <wp:effectExtent l="0" t="0" r="1905" b="0"/>
+            <wp:docPr id="4" name="Picture 4"/>
+            <wp:cNvGraphicFramePr>
+              <a:graphicFrameLocks xmlns:a="http://schemas.openxmlformats.org/drawingml/2006/main" noChangeAspect="1"/>
+            </wp:cNvGraphicFramePr>
+            <a:graphic xmlns:a="http://schemas.openxmlformats.org/drawingml/2006/main">
+              <a:graphicData uri="http://schemas.openxmlformats.org/drawingml/2006/picture">
+                <pic:pic xmlns:pic="http://schemas.openxmlformats.org/drawingml/2006/picture">
+                  <pic:nvPicPr>
+                    <pic:cNvPr id="0" name="Picture 3"/>
+                    <pic:cNvPicPr>
+                      <a:picLocks noChangeAspect="1" noChangeArrowheads="1"/>
+                    </pic:cNvPicPr>
+                  </pic:nvPicPr>
+                  <pic:blipFill>
+                    <a:blip r:embed="rId9">
+                      <a:extLst>
+                        <a:ext uri="{28A0092B-C50C-407E-A947-70E740481C1C}">
+                          <a14:useLocalDpi xmlns:a14="http://schemas.microsoft.com/office/drawing/2010/main" val="0"/>
+                        </a:ext>
+                      </a:extLst>
+                    </a:blip>
+                    <a:srcRect/>
+                    <a:stretch>
+                      <a:fillRect/>
+                    </a:stretch>
+                  </pic:blipFill>
+                  <pic:spPr bwMode="auto">
+                    <a:xfrm>
+                      <a:off x="0" y="0"/>
+                      <a:ext cx="5732145" cy="3296920"/>
+                    </a:xfrm>
+                    <a:prstGeom prst="rect">
+                      <a:avLst/>
+                    </a:prstGeom>
+                    <a:noFill/>
+                    <a:ln>
+                      <a:noFill/>
+                    </a:ln>
+                  </pic:spPr>
+                </pic:pic>
+              </a:graphicData>
+            </a:graphic>
+          </wp:inline>
+        </w:drawing>
+      </w:r>
+      <w:r>
+        <w:rPr>
+          <w:noProof/>
+        </w:rPr>
+        <w:drawing>
+          <wp:inline distT="0" distB="0" distL="0" distR="0" wp14:anchorId="65B49224" wp14:editId="42008F36">
+            <wp:extent cx="5727065" cy="4358005"/>
+            <wp:effectExtent l="0" t="0" r="6985" b="4445"/>
+            <wp:docPr id="3" name="Picture 3"/>
+            <wp:cNvGraphicFramePr>
+              <a:graphicFrameLocks xmlns:a="http://schemas.openxmlformats.org/drawingml/2006/main" noChangeAspect="1"/>
+            </wp:cNvGraphicFramePr>
+            <a:graphic xmlns:a="http://schemas.openxmlformats.org/drawingml/2006/main">
+              <a:graphicData uri="http://schemas.openxmlformats.org/drawingml/2006/picture">
+                <pic:pic xmlns:pic="http://schemas.openxmlformats.org/drawingml/2006/picture">
+                  <pic:nvPicPr>
+                    <pic:cNvPr id="0" name="Picture 2"/>
+                    <pic:cNvPicPr>
+                      <a:picLocks noChangeAspect="1" noChangeArrowheads="1"/>
+                    </pic:cNvPicPr>
+                  </pic:nvPicPr>
+                  <pic:blipFill>
+                    <a:blip r:embed="rId10">
+                      <a:extLst>
+                        <a:ext uri="{28A0092B-C50C-407E-A947-70E740481C1C}">
+                          <a14:useLocalDpi xmlns:a14="http://schemas.microsoft.com/office/drawing/2010/main" val="0"/>
+                        </a:ext>
+                      </a:extLst>
+                    </a:blip>
+                    <a:srcRect/>
+                    <a:stretch>
+                      <a:fillRect/>
+                    </a:stretch>
+                  </pic:blipFill>
+                  <pic:spPr bwMode="auto">
+                    <a:xfrm>
+                      <a:off x="0" y="0"/>
+                      <a:ext cx="5727065" cy="4358005"/>
+                    </a:xfrm>
+                    <a:prstGeom prst="rect">
+                      <a:avLst/>
+                    </a:prstGeom>
+                    <a:noFill/>
+                    <a:ln>
+                      <a:noFill/>
+                    </a:ln>
+                  </pic:spPr>
+                </pic:pic>
+              </a:graphicData>
+            </a:graphic>
+          </wp:inline>
+        </w:drawing>
+      </w:r>
+      <w:r>
+        <w:br w:type="page"/>
+      </w:r>
+    </w:p>
     <w:p/>
     <w:p>
       <w:pPr>
@@ -2414,23 +2318,7 @@
           <w:rFonts w:hint="cs"/>
           <w:rtl/>
         </w:rPr>
-        <w:t xml:space="preserve"> הזנה לפי הסדר: מספר </w:t>
-      </w:r>
-      <w:proofErr w:type="spellStart"/>
-      <w:r>
-        <w:rPr>
-          <w:rFonts w:hint="cs"/>
-          <w:rtl/>
-        </w:rPr>
-        <w:t>ח"פ</w:t>
-      </w:r>
-      <w:proofErr w:type="spellEnd"/>
-      <w:r>
-        <w:rPr>
-          <w:rFonts w:hint="cs"/>
-          <w:rtl/>
-        </w:rPr>
-        <w:t xml:space="preserve"> של הספק, מספר חשבון בנק של הספק, שם חברת הספק, האם הספק מספק בעצמו, בחירת דרך תשלום של ספק ("1"/"2"), אם הספק מספק בעצמו יופיע בחירה של יום קבוע בשבוע (הזנה באנגלית של ימות השבוע), הזנה של פרטי איש הקשר של הספק </w:t>
+        <w:t xml:space="preserve"> הזנה לפי הסדר: מספר ח"פ של הספק, מספר חשבון בנק של הספק, שם חברת הספק, האם הספק מספק בעצמו, בחירת דרך תשלום של ספק ("1"/"2"), אם הספק מספק בעצמו יופיע בחירה של יום קבוע בשבוע (הזנה באנגלית של ימות השבוע), הזנה של פרטי איש הקשר של הספק </w:t>
       </w:r>
       <w:r>
         <w:rPr>
@@ -2539,23 +2427,7 @@
           <w:rFonts w:hint="cs"/>
           <w:rtl/>
         </w:rPr>
-        <w:t xml:space="preserve"> הזנת מספר </w:t>
-      </w:r>
-      <w:proofErr w:type="spellStart"/>
-      <w:r>
-        <w:rPr>
-          <w:rFonts w:hint="cs"/>
-          <w:rtl/>
-        </w:rPr>
-        <w:t>ח"פ</w:t>
-      </w:r>
-      <w:proofErr w:type="spellEnd"/>
-      <w:r>
-        <w:rPr>
-          <w:rFonts w:hint="cs"/>
-          <w:rtl/>
-        </w:rPr>
-        <w:t xml:space="preserve"> של הספק שיצרתם בשלב א, הזנת המספר הקטלוגי של המוצר שמוסיפים, הזנה של השם של המוצר, הזנה של שם הקטגוריה של המוצר, הזנה של מחיר המוצר. </w:t>
+        <w:t xml:space="preserve"> הזנת מספר ח"פ של הספק שיצרתם בשלב א, הזנת המספר הקטלוגי של המוצר שמוסיפים, הזנה של השם של המוצר, הזנה של שם הקטגוריה של המוצר, הזנה של מחיר המוצר. </w:t>
       </w:r>
     </w:p>
     <w:p>
@@ -2641,23 +2513,7 @@
           <w:rFonts w:hint="cs"/>
           <w:rtl/>
         </w:rPr>
-        <w:t xml:space="preserve"> הזנה לפי הסדר: הזנת מספר </w:t>
-      </w:r>
-      <w:proofErr w:type="spellStart"/>
-      <w:r>
-        <w:rPr>
-          <w:rFonts w:hint="cs"/>
-          <w:rtl/>
-        </w:rPr>
-        <w:t>ח"פ</w:t>
-      </w:r>
-      <w:proofErr w:type="spellEnd"/>
-      <w:r>
-        <w:rPr>
-          <w:rFonts w:hint="cs"/>
-          <w:rtl/>
-        </w:rPr>
-        <w:t xml:space="preserve"> של הספק שאליו אתם מבצעים את ההזמנה, הזנת תאריך יצירת הזמנה (לשים לב לפורמט הדרוש), הזנת תאריך צפוי/תאריך הגעת ההזמנה (לשים לב לפורמט הדרוש), </w:t>
+        <w:t xml:space="preserve"> הזנה לפי הסדר: הזנת מספר ח"פ של הספק שאליו אתם מבצעים את ההזמנה, הזנת תאריך יצירת הזמנה (לשים לב לפורמט הדרוש), הזנת תאריך צפוי/תאריך הגעת ההזמנה (לשים לב לפורמט הדרוש), </w:t>
       </w:r>
       <w:r>
         <w:rPr>
@@ -2685,23 +2541,7 @@
           <w:rFonts w:hint="cs"/>
           <w:rtl/>
         </w:rPr>
-        <w:t xml:space="preserve"> הזנת מספר </w:t>
-      </w:r>
-      <w:proofErr w:type="spellStart"/>
-      <w:r>
-        <w:rPr>
-          <w:rFonts w:hint="cs"/>
-          <w:rtl/>
-        </w:rPr>
-        <w:t>ח"פ</w:t>
-      </w:r>
-      <w:proofErr w:type="spellEnd"/>
-      <w:r>
-        <w:rPr>
-          <w:rFonts w:hint="cs"/>
-          <w:rtl/>
-        </w:rPr>
-        <w:t xml:space="preserve"> של הספק (הזנה חוזרת), הזנת המספר הקטלוגי של המוצר, הזנת הכמות של המוצר, הזנת (</w:t>
+        <w:t xml:space="preserve"> הזנת מספר ח"פ של הספק (הזנה חוזרת), הזנת המספר הקטלוגי של המוצר, הזנת הכמות של המוצר, הזנת (</w:t>
       </w:r>
       <w:r>
         <w:t>n/y</w:t>
@@ -2804,23 +2644,7 @@
           <w:rFonts w:hint="cs"/>
           <w:rtl/>
         </w:rPr>
-        <w:t xml:space="preserve"> הזנה לפי הסדר: הזנת מספר </w:t>
-      </w:r>
-      <w:proofErr w:type="spellStart"/>
-      <w:r>
-        <w:rPr>
-          <w:rFonts w:hint="cs"/>
-          <w:rtl/>
-        </w:rPr>
-        <w:t>ח"פ</w:t>
-      </w:r>
-      <w:proofErr w:type="spellEnd"/>
-      <w:r>
-        <w:rPr>
-          <w:rFonts w:hint="cs"/>
-          <w:rtl/>
-        </w:rPr>
-        <w:t xml:space="preserve"> של הספק שיצרתם בשבילו הזמנה, הזנת המספר הקטלוגי של המוצר שאליו מכוונת ההזמנה, הזנת הכמות של המוצרים אליהם תינתן ההנחה, הזנת אחוז ההנחה (לדוגמא עבור הנחה של 50% הזינו 0.5). </w:t>
+        <w:t xml:space="preserve"> הזנה לפי הסדר: הזנת מספר ח"פ של הספק שיצרתם בשבילו הזמנה, הזנת המספר הקטלוגי של המוצר שאליו מכוונת ההזמנה, הזנת הכמות של המוצרים אליהם תינתן ההנחה, הזנת אחוז ההנחה (לדוגמא עבור הנחה של 50% הזינו 0.5). </w:t>
       </w:r>
     </w:p>
     <w:p>
@@ -2857,7 +2681,6 @@
       <w:pPr>
         <w:bidi/>
         <w:rPr>
-          <w:rFonts w:hint="cs"/>
           <w:rtl/>
         </w:rPr>
       </w:pPr>
@@ -3564,7 +3387,6 @@
   <w:style w:type="character" w:default="1" w:styleId="DefaultParagraphFont">
     <w:name w:val="Default Paragraph Font"/>
     <w:uiPriority w:val="1"/>
-    <w:semiHidden/>
     <w:unhideWhenUsed/>
   </w:style>
   <w:style w:type="table" w:default="1" w:styleId="TableNormal">
@@ -3698,6 +3520,29 @@
       <w:color w:val="2F5496" w:themeColor="accent1" w:themeShade="BF"/>
       <w:sz w:val="26"/>
       <w:szCs w:val="26"/>
+    </w:rPr>
+  </w:style>
+  <w:style w:type="character" w:styleId="Hyperlink">
+    <w:name w:val="Hyperlink"/>
+    <w:basedOn w:val="DefaultParagraphFont"/>
+    <w:uiPriority w:val="99"/>
+    <w:unhideWhenUsed/>
+    <w:rsid w:val="00B80DB7"/>
+    <w:rPr>
+      <w:color w:val="0563C1" w:themeColor="hyperlink"/>
+      <w:u w:val="single"/>
+    </w:rPr>
+  </w:style>
+  <w:style w:type="character" w:styleId="UnresolvedMention">
+    <w:name w:val="Unresolved Mention"/>
+    <w:basedOn w:val="DefaultParagraphFont"/>
+    <w:uiPriority w:val="99"/>
+    <w:semiHidden/>
+    <w:unhideWhenUsed/>
+    <w:rsid w:val="00B80DB7"/>
+    <w:rPr>
+      <w:color w:val="605E5C"/>
+      <w:shd w:val="clear" w:color="auto" w:fill="E1DFDD"/>
     </w:rPr>
   </w:style>
 </w:styles>

</xml_diff>